<commit_message>
Ajuste no relatório final
</commit_message>
<xml_diff>
--- a/assets/Yldebran - MV - Avaliação de conhecimento - Projeto prático.docx
+++ b/assets/Yldebran - MV - Avaliação de conhecimento - Projeto prático.docx
@@ -1247,21 +1247,7 @@
         <w:rPr>
           <w:rFonts w:cs="Arial"/>
         </w:rPr>
-        <w:t xml:space="preserve">conhecimentos de negócios com competências técnicas em análise de dados e business </w:t>
-      </w:r>
-      <w:proofErr w:type="spellStart"/>
-      <w:r>
-        <w:rPr>
-          <w:rFonts w:cs="Arial"/>
-        </w:rPr>
-        <w:t>intelligence</w:t>
-      </w:r>
-      <w:proofErr w:type="spellEnd"/>
-      <w:r>
-        <w:rPr>
-          <w:rFonts w:cs="Arial"/>
-        </w:rPr>
-        <w:t xml:space="preserve"> (BI).</w:t>
+        <w:t>conhecimentos de negócios com competências técnicas em análise de dados e business intelligence (BI).</w:t>
       </w:r>
       <w:r>
         <w:rPr>
@@ -1287,21 +1273,7 @@
         <w:rPr>
           <w:rFonts w:cs="Arial"/>
         </w:rPr>
-        <w:t xml:space="preserve">Python foi selecionado devido à sua flexibilidade e suporte nativo ao </w:t>
-      </w:r>
-      <w:proofErr w:type="spellStart"/>
-      <w:r>
-        <w:rPr>
-          <w:rFonts w:cs="Arial"/>
-        </w:rPr>
-        <w:t>SQLite</w:t>
-      </w:r>
-      <w:proofErr w:type="spellEnd"/>
-      <w:r>
-        <w:rPr>
-          <w:rFonts w:cs="Arial"/>
-        </w:rPr>
-        <w:t>, permitindo o desenvolvimento de uma solução focada nos requisitos do projeto</w:t>
+        <w:t>Python foi selecionado devido à sua flexibilidade e suporte nativo ao SQLite, permitindo o desenvolvimento de uma solução focada nos requisitos do projeto</w:t>
       </w:r>
       <w:r>
         <w:rPr>
@@ -1351,35 +1323,19 @@
         <w:rPr>
           <w:rFonts w:cs="Arial"/>
         </w:rPr>
-        <w:t xml:space="preserve">do </w:t>
-      </w:r>
-      <w:proofErr w:type="spellStart"/>
-      <w:r>
-        <w:rPr>
-          <w:rFonts w:cs="Arial"/>
-        </w:rPr>
-        <w:t>kaggle</w:t>
-      </w:r>
-      <w:proofErr w:type="spellEnd"/>
-      <w:r>
-        <w:rPr>
-          <w:rFonts w:cs="Arial"/>
-        </w:rPr>
-        <w:t xml:space="preserve">, a construção de um banco de dados de </w:t>
-      </w:r>
-      <w:proofErr w:type="spellStart"/>
-      <w:r>
-        <w:rPr>
-          <w:rFonts w:cs="Arial"/>
-        </w:rPr>
-        <w:t>staging</w:t>
-      </w:r>
-      <w:proofErr w:type="spellEnd"/>
-      <w:r>
-        <w:rPr>
-          <w:rFonts w:cs="Arial"/>
-        </w:rPr>
-        <w:t xml:space="preserve"> e, posteriormente, o Data Warehouse.</w:t>
+        <w:t>do kaggle</w:t>
+      </w:r>
+      <w:r>
+        <w:rPr>
+          <w:rFonts w:cs="Arial"/>
+        </w:rPr>
+        <w:t>, a construção de um banco de dados de staging e, posteriormente, o Data Warehouse</w:t>
+      </w:r>
+      <w:r>
+        <w:rPr>
+          <w:rFonts w:cs="Arial"/>
+        </w:rPr>
+        <w:t>, que alimentou o painel feito no power BI.</w:t>
       </w:r>
     </w:p>
     <w:p>
@@ -1393,49 +1349,7 @@
         <w:rPr>
           <w:rFonts w:cs="Arial"/>
         </w:rPr>
-        <w:t xml:space="preserve">O ambiente de desenvolvimento utilizado foi o Visual Studio </w:t>
-      </w:r>
-      <w:proofErr w:type="spellStart"/>
-      <w:r>
-        <w:rPr>
-          <w:rFonts w:cs="Arial"/>
-        </w:rPr>
-        <w:t>Code</w:t>
-      </w:r>
-      <w:proofErr w:type="spellEnd"/>
-      <w:r>
-        <w:rPr>
-          <w:rFonts w:cs="Arial"/>
-        </w:rPr>
-        <w:t xml:space="preserve"> (</w:t>
-      </w:r>
-      <w:proofErr w:type="spellStart"/>
-      <w:r>
-        <w:rPr>
-          <w:rFonts w:cs="Arial"/>
-        </w:rPr>
-        <w:t>VSCode</w:t>
-      </w:r>
-      <w:proofErr w:type="spellEnd"/>
-      <w:r>
-        <w:rPr>
-          <w:rFonts w:cs="Arial"/>
-        </w:rPr>
-        <w:t xml:space="preserve">), com versionamento de código gerenciado via </w:t>
-      </w:r>
-      <w:proofErr w:type="spellStart"/>
-      <w:r>
-        <w:rPr>
-          <w:rFonts w:cs="Arial"/>
-        </w:rPr>
-        <w:t>Git</w:t>
-      </w:r>
-      <w:proofErr w:type="spellEnd"/>
-      <w:r>
-        <w:rPr>
-          <w:rFonts w:cs="Arial"/>
-        </w:rPr>
-        <w:t>. O repositório encontra-se disponível publicamente,</w:t>
+        <w:t>O ambiente de desenvolvimento utilizado foi o Visual Studio Code (VSCode), com versionamento de código gerenciado via Git. O repositório encontra-se disponível publicamente,</w:t>
       </w:r>
       <w:r>
         <w:rPr>
@@ -1512,7 +1426,13 @@
         <w:t>em relação a satisfação dos clientes</w:t>
       </w:r>
       <w:r>
-        <w:t xml:space="preserve">. Tendo em vista isso, a estratégia é visualizar cada área de negócio, para entender </w:t>
+        <w:t xml:space="preserve">. Tendo em vista isso, </w:t>
+      </w:r>
+      <w:r>
+        <w:t>uma</w:t>
+      </w:r>
+      <w:r>
+        <w:t xml:space="preserve"> estratégia é visualizar cada área de negócio, para entender </w:t>
       </w:r>
       <w:r>
         <w:t>suas respectivas oportunidades de melhoria</w:t>
@@ -1663,8 +1583,11 @@
         <w:ind w:firstLine="708"/>
       </w:pPr>
       <w:r>
+        <w:rPr>
+          <w:noProof/>
+        </w:rPr>
         <w:drawing>
-          <wp:anchor distT="0" distB="0" distL="114300" distR="114300" simplePos="0" relativeHeight="251662336" behindDoc="0" locked="0" layoutInCell="1" allowOverlap="1" wp14:anchorId="5A20FF77" wp14:editId="3E6E2175">
+          <wp:anchor distT="0" distB="0" distL="114300" distR="114300" simplePos="0" relativeHeight="251662336" behindDoc="0" locked="0" layoutInCell="1" allowOverlap="1" wp14:anchorId="5A20FF77" wp14:editId="32AE1C14">
             <wp:simplePos x="0" y="0"/>
             <wp:positionH relativeFrom="margin">
               <wp:align>center</wp:align>
@@ -1741,6 +1664,9 @@
       </w:r>
       <w:r>
         <w:t xml:space="preserve"> </w:t>
+      </w:r>
+      <w:r>
+        <w:t>Adiante, compartilho as atividades realizadas:</w:t>
       </w:r>
     </w:p>
     <w:p/>
@@ -1856,10 +1782,7 @@
       <w:bookmarkStart w:id="4" w:name="_Toc182872973"/>
       <w:r>
         <w:lastRenderedPageBreak/>
-        <w:t>ANÁLISE EXPLORATÓRIA</w:t>
-      </w:r>
-      <w:r>
-        <w:t xml:space="preserve"> – DATA INSIGHTS</w:t>
+        <w:t>ANÁLISE EXPLORATÓRIA – DATA INSIGHTS</w:t>
       </w:r>
       <w:bookmarkEnd w:id="4"/>
     </w:p>
@@ -1937,92 +1860,14 @@
         <w:rPr>
           <w:rFonts w:cs="Arial"/>
         </w:rPr>
-        <w:t xml:space="preserve">Tendo em vista isso, como método de avaliação, optou-se pela escolha do Net promoter score (NPS), um dos indicadores mais confiáveis de medição da satisfação do cliente, publicado em 2003, no artigo “The </w:t>
-      </w:r>
-      <w:proofErr w:type="spellStart"/>
-      <w:r>
-        <w:rPr>
-          <w:rFonts w:cs="Arial"/>
-        </w:rPr>
-        <w:t>One</w:t>
-      </w:r>
-      <w:proofErr w:type="spellEnd"/>
-      <w:r>
-        <w:rPr>
-          <w:rFonts w:cs="Arial"/>
-        </w:rPr>
-        <w:t xml:space="preserve"> </w:t>
-      </w:r>
-      <w:proofErr w:type="spellStart"/>
-      <w:r>
-        <w:rPr>
-          <w:rFonts w:cs="Arial"/>
-        </w:rPr>
-        <w:t>Number</w:t>
-      </w:r>
-      <w:proofErr w:type="spellEnd"/>
-      <w:r>
-        <w:rPr>
-          <w:rFonts w:cs="Arial"/>
-        </w:rPr>
-        <w:t xml:space="preserve"> </w:t>
-      </w:r>
-      <w:proofErr w:type="spellStart"/>
-      <w:r>
-        <w:rPr>
-          <w:rFonts w:cs="Arial"/>
-        </w:rPr>
-        <w:t>You</w:t>
-      </w:r>
-      <w:proofErr w:type="spellEnd"/>
-      <w:r>
-        <w:rPr>
-          <w:rFonts w:cs="Arial"/>
-        </w:rPr>
-        <w:t xml:space="preserve"> </w:t>
-      </w:r>
-      <w:proofErr w:type="spellStart"/>
-      <w:r>
-        <w:rPr>
-          <w:rFonts w:cs="Arial"/>
-        </w:rPr>
-        <w:t>Need</w:t>
-      </w:r>
-      <w:proofErr w:type="spellEnd"/>
-      <w:r>
-        <w:rPr>
-          <w:rFonts w:cs="Arial"/>
-        </w:rPr>
-        <w:t xml:space="preserve"> </w:t>
-      </w:r>
-      <w:proofErr w:type="spellStart"/>
-      <w:r>
-        <w:rPr>
-          <w:rFonts w:cs="Arial"/>
-        </w:rPr>
-        <w:t>to</w:t>
-      </w:r>
-      <w:proofErr w:type="spellEnd"/>
-      <w:r>
-        <w:rPr>
-          <w:rFonts w:cs="Arial"/>
-        </w:rPr>
-        <w:t xml:space="preserve"> Grow”, por </w:t>
-      </w:r>
-      <w:r>
-        <w:rPr>
-          <w:rFonts w:cs="Arial"/>
-        </w:rPr>
-        <w:t xml:space="preserve">Fred </w:t>
-      </w:r>
-      <w:proofErr w:type="spellStart"/>
-      <w:r>
-        <w:rPr>
-          <w:rFonts w:cs="Arial"/>
-        </w:rPr>
-        <w:t>Reichheld</w:t>
-      </w:r>
-      <w:proofErr w:type="spellEnd"/>
+        <w:t xml:space="preserve">Tendo em vista isso, como método de avaliação, optou-se pela escolha do Net promoter score (NPS), um dos indicadores mais confiáveis de medição da satisfação do cliente, publicado em 2003, no artigo “The One Number You Need to Grow”, por </w:t>
+      </w:r>
+      <w:r>
+        <w:rPr>
+          <w:rFonts w:cs="Arial"/>
+        </w:rPr>
+        <w:t>Fred Reichheld</w:t>
+      </w:r>
       <w:r>
         <w:rPr>
           <w:rFonts w:cs="Arial"/>
@@ -2187,6 +2032,9 @@
     </w:p>
     <w:p>
       <w:r>
+        <w:rPr>
+          <w:noProof/>
+        </w:rPr>
         <w:drawing>
           <wp:inline distT="0" distB="0" distL="0" distR="0" wp14:anchorId="1A168DA4" wp14:editId="4FA22F20">
             <wp:extent cx="5457825" cy="3056223"/>
@@ -2227,15 +2075,7 @@
     <w:p>
       <w:r>
         <w:tab/>
-        <w:t xml:space="preserve">Tendo como foco do trabalho entender se há oportunidades de melhoria na logística que possa impactar este indicador, verifiquei o resultado de Service </w:t>
-      </w:r>
-      <w:proofErr w:type="spellStart"/>
-      <w:r>
-        <w:t>level</w:t>
-      </w:r>
-      <w:proofErr w:type="spellEnd"/>
-      <w:r>
-        <w:t xml:space="preserve"> agrément (SLA) fora do prazo</w:t>
+        <w:t>Tendo como foco do trabalho entender se há oportunidades de melhoria na logística que possa impactar este indicador, verifiquei o resultado de Service level agrément (SLA) fora do prazo</w:t>
       </w:r>
       <w:r>
         <w:t xml:space="preserve">, ou a </w:t>
@@ -2260,6 +2100,9 @@
     <w:p/>
     <w:p>
       <w:r>
+        <w:rPr>
+          <w:noProof/>
+        </w:rPr>
         <w:drawing>
           <wp:inline distT="0" distB="0" distL="0" distR="0" wp14:anchorId="24B3E8AD" wp14:editId="3879FD8B">
             <wp:extent cx="4662042" cy="2314575"/>
@@ -2363,6 +2206,9 @@
     </w:p>
     <w:p>
       <w:r>
+        <w:rPr>
+          <w:noProof/>
+        </w:rPr>
         <w:drawing>
           <wp:inline distT="0" distB="0" distL="0" distR="0" wp14:anchorId="02F5C081" wp14:editId="6A22964B">
             <wp:extent cx="5591175" cy="5449047"/>
@@ -2422,15 +2268,7 @@
         <w:ind w:firstLine="708"/>
       </w:pPr>
       <w:r>
-        <w:t xml:space="preserve">Ao mesmo tempo que temos pontos importantes a se observar: em São Paulo e Rio de Janeiro temos a maior quantidade de pacotes com avaliação ruim, estando SP com 16% de SLA fora do prazo </w:t>
-      </w:r>
-      <w:proofErr w:type="gramStart"/>
-      <w:r>
-        <w:t>e ,RJ</w:t>
-      </w:r>
-      <w:proofErr w:type="gramEnd"/>
-      <w:r>
-        <w:t>, com 37% respectivamente.</w:t>
+        <w:t>Ao mesmo tempo que temos pontos importantes a se observar: em São Paulo e Rio de Janeiro temos a maior quantidade de pacotes com avaliação ruim, estando SP com 16% de SLA fora do prazo e ,RJ, com 37% respectivamente.</w:t>
       </w:r>
     </w:p>
     <w:p>
@@ -2444,10 +2282,7 @@
         <w:t xml:space="preserve"> </w:t>
       </w:r>
       <w:r>
-        <w:t>nas regiões do país que são mais afastadas</w:t>
-      </w:r>
-      <w:r>
-        <w:t xml:space="preserve"> e, principalmente,</w:t>
+        <w:t>nas regiões do país que são mais afastadas e, principalmente,</w:t>
       </w:r>
       <w:r>
         <w:t xml:space="preserve"> onde já há uma malha de atendimento estabelecida, como SP e RJ, </w:t>
@@ -2485,6 +2320,9 @@
     </w:p>
     <w:p>
       <w:r>
+        <w:rPr>
+          <w:noProof/>
+        </w:rPr>
         <w:drawing>
           <wp:inline distT="0" distB="0" distL="0" distR="0" wp14:anchorId="360757CE" wp14:editId="2D01D301">
             <wp:extent cx="6120130" cy="3043555"/>
@@ -2601,7 +2439,13 @@
         <w:t>minuir o tempo de entrega</w:t>
       </w:r>
       <w:r>
-        <w:t xml:space="preserve"> geral de entrega de suas mercadorias, minimizando o fato “ansiedade” do cliente após sua compra;</w:t>
+        <w:t xml:space="preserve"> geral de entrega de suas mercadorias, minimizando o fato</w:t>
+      </w:r>
+      <w:r>
+        <w:t>r</w:t>
+      </w:r>
+      <w:r>
+        <w:t xml:space="preserve"> “ansiedade” do cliente após sua compra;</w:t>
       </w:r>
     </w:p>
     <w:p>
@@ -2644,6 +2488,9 @@
     </w:p>
     <w:p>
       <w:r>
+        <w:rPr>
+          <w:noProof/>
+        </w:rPr>
         <w:drawing>
           <wp:inline distT="0" distB="0" distL="0" distR="0" wp14:anchorId="58270E90" wp14:editId="39D0F1A2">
             <wp:extent cx="6120130" cy="2033905"/>
@@ -2799,6 +2646,7 @@
         <w:rPr>
           <w:b/>
           <w:bCs/>
+          <w:noProof/>
         </w:rPr>
         <w:drawing>
           <wp:anchor distT="0" distB="0" distL="114300" distR="114300" simplePos="0" relativeHeight="251661312" behindDoc="0" locked="0" layoutInCell="1" allowOverlap="1" wp14:anchorId="30F64944" wp14:editId="6DC2F65C">
@@ -2865,6 +2713,9 @@
         </w:drawing>
       </w:r>
       <w:r>
+        <w:rPr>
+          <w:noProof/>
+        </w:rPr>
         <w:drawing>
           <wp:anchor distT="0" distB="0" distL="114300" distR="114300" simplePos="0" relativeHeight="251660288" behindDoc="0" locked="0" layoutInCell="1" allowOverlap="1" wp14:anchorId="0205A14E" wp14:editId="6B2E6419">
             <wp:simplePos x="0" y="0"/>
@@ -2986,15 +2837,7 @@
     <w:p/>
     <w:p>
       <w:r>
-        <w:t xml:space="preserve">Referente a data </w:t>
-      </w:r>
-      <w:proofErr w:type="spellStart"/>
-      <w:r>
-        <w:t>quality</w:t>
-      </w:r>
-      <w:proofErr w:type="spellEnd"/>
-      <w:r>
-        <w:t>:</w:t>
+        <w:t>Referente a data quality:</w:t>
       </w:r>
     </w:p>
     <w:p>
@@ -4614,6 +4457,7 @@
   <w:style w:type="character" w:default="1" w:styleId="Fontepargpadro">
     <w:name w:val="Default Paragraph Font"/>
     <w:uiPriority w:val="1"/>
+    <w:semiHidden/>
     <w:unhideWhenUsed/>
   </w:style>
   <w:style w:type="table" w:default="1" w:styleId="Tabelanormal">

</xml_diff>